<commit_message>
Design, Video, and Comments
</commit_message>
<xml_diff>
--- a/Design/Design Proposal.docx
+++ b/Design/Design Proposal.docx
@@ -1619,8 +1619,60 @@
       <w:r>
         <w:t>I also added a new screen for “dictator mode”, where the dictator draws from the pot and chooses an ally card</w:t>
       </w:r>
+    </w:p>
+    <w:p>
+      <w:pPr>
+        <w:rPr>
+          <w:b/>
+        </w:rPr>
+      </w:pPr>
+      <w:r>
+        <w:rPr>
+          <w:b/>
+        </w:rPr>
+        <w:t>TP3 Update</w:t>
+      </w:r>
+    </w:p>
+    <w:p>
+      <w:pPr>
+        <w:pStyle w:val="ListParagraph"/>
+        <w:numPr>
+          <w:ilvl w:val="0"/>
+          <w:numId w:val="2"/>
+        </w:numPr>
+      </w:pPr>
+      <w:r>
+        <w:t>There is a sort function that sorts the cards based off their suit (does not regard trump numbers as part of the trump suit)</w:t>
+      </w:r>
+    </w:p>
+    <w:p>
+      <w:pPr>
+        <w:pStyle w:val="ListParagraph"/>
+        <w:numPr>
+          <w:ilvl w:val="0"/>
+          <w:numId w:val="2"/>
+        </w:numPr>
+      </w:pPr>
+      <w:r>
+        <w:t>I have different themes and color options for an individual player’s game in the Options Menu</w:t>
+      </w:r>
+    </w:p>
+    <w:p>
+      <w:pPr>
+        <w:pStyle w:val="ListParagraph"/>
+        <w:numPr>
+          <w:ilvl w:val="0"/>
+          <w:numId w:val="2"/>
+        </w:numPr>
+      </w:pPr>
+      <w:r>
+        <w:t>I also have pairs functionality that allows players to start a game with pairs rather than single cards by clicking the Pairs Button. There are also error catching messages for when players don’t follow suit or play pairs when they can.</w:t>
+      </w:r>
       <w:bookmarkStart w:id="0" w:name="_GoBack"/>
       <w:bookmarkEnd w:id="0"/>
+      <w:r>
+        <w:t xml:space="preserve"> </w:t>
+      </w:r>
     </w:p>
     <w:sectPr>
       <w:headerReference w:type="default" r:id="rId8"/>

</xml_diff>